<commit_message>
Update. Before Eclipse inport.
</commit_message>
<xml_diff>
--- a/CS478-ML/CS478.docx
+++ b/CS478-ML/CS478.docx
@@ -698,6 +698,174 @@
           <w:ilvl w:val="0"/>
           <w:numId w:val="0"/>
         </w:numPr>
+      </w:pPr>
+      <w:r>
+        <w:t>Eager Learner – once model is created you can discard the data.</w:t>
+      </w:r>
+    </w:p>
+    <w:p>
+      <w:pPr>
+        <w:pStyle w:val="NoteLevel1"/>
+        <w:numPr>
+          <w:ilvl w:val="0"/>
+          <w:numId w:val="0"/>
+        </w:numPr>
+      </w:pPr>
+      <w:r>
+        <w:t>Lazy Learner – can’t discard the data</w:t>
+      </w:r>
+    </w:p>
+    <w:p>
+      <w:pPr>
+        <w:pStyle w:val="NoteLevel1"/>
+        <w:numPr>
+          <w:ilvl w:val="0"/>
+          <w:numId w:val="0"/>
+        </w:numPr>
+      </w:pPr>
+    </w:p>
+    <w:p>
+      <w:pPr>
+        <w:pStyle w:val="NoteLevel1"/>
+        <w:numPr>
+          <w:ilvl w:val="0"/>
+          <w:numId w:val="0"/>
+        </w:numPr>
+      </w:pPr>
+      <w:r>
+        <w:t>Batch Learner / Inline or Incremental Learner</w:t>
+      </w:r>
+    </w:p>
+    <w:p>
+      <w:pPr>
+        <w:pStyle w:val="NoteLevel1"/>
+        <w:numPr>
+          <w:ilvl w:val="0"/>
+          <w:numId w:val="0"/>
+        </w:numPr>
+      </w:pPr>
+    </w:p>
+    <w:p>
+      <w:pPr>
+        <w:pStyle w:val="NoteLevel1"/>
+      </w:pPr>
+      <w:r>
+        <w:t xml:space="preserve">* </w:t>
+      </w:r>
+      <w:proofErr w:type="gramStart"/>
+      <w:r>
+        <w:t>know</w:t>
+      </w:r>
+      <w:proofErr w:type="gramEnd"/>
+      <w:r>
+        <w:t xml:space="preserve"> the biases of each algorithm</w:t>
+      </w:r>
+    </w:p>
+    <w:p>
+      <w:pPr>
+        <w:pStyle w:val="NoteLevel1"/>
+      </w:pPr>
+    </w:p>
+    <w:p>
+      <w:pPr>
+        <w:pStyle w:val="NoteLevel1"/>
+      </w:pPr>
+      <w:r>
+        <w:t>K-Nearest Neighbor:</w:t>
+      </w:r>
+    </w:p>
+    <w:p>
+      <w:pPr>
+        <w:pStyle w:val="NoteLevel2"/>
+      </w:pPr>
+      <w:r>
+        <w:t>Bias: things that look like me should be classified like me.</w:t>
+      </w:r>
+    </w:p>
+    <w:p>
+      <w:pPr>
+        <w:pStyle w:val="NoteLevel2"/>
+      </w:pPr>
+      <w:proofErr w:type="gramStart"/>
+      <w:r>
+        <w:t>Assumption :</w:t>
+      </w:r>
+      <w:proofErr w:type="gramEnd"/>
+      <w:r>
+        <w:t xml:space="preserve"> we can put things into some meaningful space and the distance around them is meaningful.  </w:t>
+      </w:r>
+    </w:p>
+    <w:p>
+      <w:pPr>
+        <w:pStyle w:val="NoteLevel2"/>
+      </w:pPr>
+      <w:proofErr w:type="spellStart"/>
+      <w:proofErr w:type="gramStart"/>
+      <w:r>
+        <w:t>Assumptoin</w:t>
+      </w:r>
+      <w:proofErr w:type="spellEnd"/>
+      <w:r>
+        <w:t xml:space="preserve"> :</w:t>
+      </w:r>
+      <w:proofErr w:type="gramEnd"/>
+      <w:r>
+        <w:t xml:space="preserve"> we have </w:t>
+      </w:r>
+      <w:proofErr w:type="spellStart"/>
+      <w:r>
+        <w:t>continuious</w:t>
+      </w:r>
+      <w:proofErr w:type="spellEnd"/>
+      <w:r>
+        <w:t xml:space="preserve"> space</w:t>
+      </w:r>
+    </w:p>
+    <w:p>
+      <w:pPr>
+        <w:pStyle w:val="NoteLevel2"/>
+      </w:pPr>
+      <w:proofErr w:type="gramStart"/>
+      <w:r>
+        <w:t>….What</w:t>
+      </w:r>
+      <w:proofErr w:type="gramEnd"/>
+      <w:r>
+        <w:t xml:space="preserve"> is the distance between red and green?</w:t>
+      </w:r>
+    </w:p>
+    <w:p>
+      <w:pPr>
+        <w:pStyle w:val="NoteLevel3"/>
+      </w:pPr>
+      <w:r>
+        <w:t xml:space="preserve">How do you measure these </w:t>
+      </w:r>
+      <w:proofErr w:type="gramStart"/>
+      <w:r>
+        <w:t>things.</w:t>
+      </w:r>
+      <w:proofErr w:type="gramEnd"/>
+    </w:p>
+    <w:p>
+      <w:pPr>
+        <w:pStyle w:val="NoteLevel3"/>
+      </w:pPr>
+      <w:r>
+        <w:t xml:space="preserve">Could do ordinal – discrete but the difference </w:t>
+      </w:r>
+      <w:proofErr w:type="gramStart"/>
+      <w:r>
+        <w:t>makes</w:t>
+      </w:r>
+      <w:proofErr w:type="gramEnd"/>
+      <w:r>
+        <w:t xml:space="preserve"> sense.</w:t>
+      </w:r>
+    </w:p>
+    <w:p>
+      <w:pPr>
+        <w:pStyle w:val="NoteLevel2"/>
       </w:pPr>
       <w:bookmarkStart w:id="0" w:name="_GoBack"/>
       <w:bookmarkEnd w:id="0"/>

</xml_diff>

<commit_message>
Update. Start Run two of trials.
</commit_message>
<xml_diff>
--- a/CS478-ML/CS478.docx
+++ b/CS478-ML/CS478.docx
@@ -2606,8 +2606,107 @@
           <w:b/>
         </w:rPr>
       </w:pPr>
+      <w:r>
+        <w:t>When to stop…</w:t>
+      </w:r>
+      <w:proofErr w:type="spellStart"/>
+      <w:r>
+        <w:t>Dendrogram</w:t>
+      </w:r>
+      <w:proofErr w:type="spellEnd"/>
+    </w:p>
+    <w:p>
+      <w:pPr>
+        <w:pStyle w:val="NoteLevel2"/>
+      </w:pPr>
+      <w:r>
+        <w:t>Right before big jumps</w:t>
+      </w:r>
+    </w:p>
+    <w:p>
+      <w:pPr>
+        <w:pStyle w:val="NoteLevel2"/>
+      </w:pPr>
+      <w:r>
+        <w:t>Pick a k</w:t>
+      </w:r>
+    </w:p>
+    <w:p>
+      <w:pPr>
+        <w:pStyle w:val="NoteLevel1"/>
+        <w:numPr>
+          <w:ilvl w:val="0"/>
+          <w:numId w:val="0"/>
+        </w:numPr>
+      </w:pPr>
+    </w:p>
+    <w:p>
+      <w:pPr>
+        <w:pStyle w:val="NoteLevel1"/>
+        <w:numPr>
+          <w:ilvl w:val="0"/>
+          <w:numId w:val="0"/>
+        </w:numPr>
+      </w:pPr>
+      <w:r>
+        <w:t>One bias about k-means, k-</w:t>
+      </w:r>
+      <w:proofErr w:type="spellStart"/>
+      <w:r>
+        <w:t>metroid</w:t>
+      </w:r>
+      <w:proofErr w:type="spellEnd"/>
+    </w:p>
+    <w:p>
+      <w:pPr>
+        <w:pStyle w:val="NoteLevel2"/>
+      </w:pPr>
+      <w:r>
+        <w:t>You have to pick K</w:t>
+      </w:r>
+    </w:p>
+    <w:p>
+      <w:pPr>
+        <w:pStyle w:val="NoteLevel1"/>
+      </w:pPr>
+      <w:proofErr w:type="spellStart"/>
+      <w:r>
+        <w:t>HClust</w:t>
+      </w:r>
+      <w:proofErr w:type="spellEnd"/>
+    </w:p>
+    <w:p>
+      <w:pPr>
+        <w:pStyle w:val="NoteLevel2"/>
+      </w:pPr>
+      <w:r>
+        <w:t>You still have to pick where to make a cut</w:t>
+      </w:r>
+    </w:p>
+    <w:p>
+      <w:pPr>
+        <w:pStyle w:val="NoteLevel1"/>
+        <w:numPr>
+          <w:ilvl w:val="0"/>
+          <w:numId w:val="0"/>
+        </w:numPr>
+      </w:pPr>
+    </w:p>
+    <w:p>
+      <w:pPr>
+        <w:pStyle w:val="NoteLevel1"/>
+        <w:numPr>
+          <w:ilvl w:val="0"/>
+          <w:numId w:val="0"/>
+        </w:numPr>
+      </w:pPr>
       <w:bookmarkStart w:id="2" w:name="_GoBack"/>
       <w:bookmarkEnd w:id="2"/>
+    </w:p>
+    <w:p>
+      <w:pPr>
+        <w:pStyle w:val="NoteLevel1"/>
+      </w:pPr>
     </w:p>
     <w:p>
       <w:pPr>

</xml_diff>